<commit_message>
updated chapter 4.5 and 4.6
</commit_message>
<xml_diff>
--- a/Documentation/Paper Draft.docx
+++ b/Documentation/Paper Draft.docx
@@ -1,6 +1,6 @@
 
 <file path=word/document.xml><?xml version="1.0" encoding="utf-8"?>
-<w:document xmlns:wpc="http://schemas.microsoft.com/office/word/2010/wordprocessingCanvas" xmlns:mc="http://schemas.openxmlformats.org/markup-compatibility/2006" xmlns:o="urn:schemas-microsoft-com:office:office" xmlns:r="http://schemas.openxmlformats.org/officeDocument/2006/relationships" xmlns:m="http://schemas.openxmlformats.org/officeDocument/2006/math" xmlns:v="urn:schemas-microsoft-com:vml" xmlns:wp14="http://schemas.microsoft.com/office/word/2010/wordprocessingDrawing" xmlns:wp="http://schemas.openxmlformats.org/drawingml/2006/wordprocessingDrawing" xmlns:w10="urn:schemas-microsoft-com:office:word" xmlns:w="http://schemas.openxmlformats.org/wordprocessingml/2006/main" xmlns:w14="http://schemas.microsoft.com/office/word/2010/wordml" xmlns:w15="http://schemas.microsoft.com/office/word/2012/wordml" xmlns:wpg="http://schemas.microsoft.com/office/word/2010/wordprocessingGroup" xmlns:wpi="http://schemas.microsoft.com/office/word/2010/wordprocessingInk" xmlns:wne="http://schemas.microsoft.com/office/word/2006/wordml" xmlns:wps="http://schemas.microsoft.com/office/word/2010/wordprocessingShape" mc:Ignorable="w14 w15 wp14">
+<w:document xmlns:wpc="http://schemas.microsoft.com/office/word/2010/wordprocessingCanvas" xmlns:cx="http://schemas.microsoft.com/office/drawing/2014/chartex" xmlns:cx1="http://schemas.microsoft.com/office/drawing/2015/9/8/chartex" xmlns:mc="http://schemas.openxmlformats.org/markup-compatibility/2006" xmlns:o="urn:schemas-microsoft-com:office:office" xmlns:r="http://schemas.openxmlformats.org/officeDocument/2006/relationships" xmlns:m="http://schemas.openxmlformats.org/officeDocument/2006/math" xmlns:v="urn:schemas-microsoft-com:vml" xmlns:wp14="http://schemas.microsoft.com/office/word/2010/wordprocessingDrawing" xmlns:wp="http://schemas.openxmlformats.org/drawingml/2006/wordprocessingDrawing" xmlns:w10="urn:schemas-microsoft-com:office:word" xmlns:w="http://schemas.openxmlformats.org/wordprocessingml/2006/main" xmlns:w14="http://schemas.microsoft.com/office/word/2010/wordml" xmlns:w15="http://schemas.microsoft.com/office/word/2012/wordml" xmlns:w16se="http://schemas.microsoft.com/office/word/2015/wordml/symex" xmlns:wpg="http://schemas.microsoft.com/office/word/2010/wordprocessingGroup" xmlns:wpi="http://schemas.microsoft.com/office/word/2010/wordprocessingInk" xmlns:wne="http://schemas.microsoft.com/office/word/2006/wordml" xmlns:wps="http://schemas.microsoft.com/office/word/2010/wordprocessingShape" mc:Ignorable="w14 w15 w16se wp14">
   <w:body>
     <w:p>
       <w:pPr>
@@ -9,7 +9,7 @@
       <w:r>
         <w:rPr>
           <w:noProof/>
-          <w:lang w:val="en-US" w:eastAsia="ja-JP"/>
+          <w:lang w:val="en-US"/>
         </w:rPr>
         <w:drawing>
           <wp:inline distT="0" distB="0" distL="0" distR="0">
@@ -2457,7 +2457,7 @@
           <w:color w:val="000000"/>
           <w:sz w:val="22"/>
           <w:szCs w:val="22"/>
-          <w:lang w:val="en-US" w:eastAsia="ja-JP"/>
+          <w:lang w:val="en-US" w:eastAsia="en-US"/>
         </w:rPr>
         <w:drawing>
           <wp:inline distT="0" distB="0" distL="0" distR="0">
@@ -2678,7 +2678,7 @@
           <w:color w:val="000000"/>
           <w:sz w:val="22"/>
           <w:szCs w:val="22"/>
-          <w:lang w:val="en-US" w:eastAsia="ja-JP"/>
+          <w:lang w:val="en-US" w:eastAsia="en-US"/>
         </w:rPr>
         <w:drawing>
           <wp:inline distT="0" distB="0" distL="0" distR="0">
@@ -3004,7 +3004,7 @@
           <w:color w:val="000000"/>
           <w:sz w:val="22"/>
           <w:szCs w:val="22"/>
-          <w:lang w:val="en-US" w:eastAsia="ja-JP"/>
+          <w:lang w:val="en-US" w:eastAsia="en-US"/>
         </w:rPr>
         <w:drawing>
           <wp:inline distT="0" distB="0" distL="0" distR="0">
@@ -3125,7 +3125,7 @@
           <w:color w:val="000000"/>
           <w:sz w:val="22"/>
           <w:szCs w:val="22"/>
-          <w:lang w:val="en-US" w:eastAsia="ja-JP"/>
+          <w:lang w:val="en-US" w:eastAsia="en-US"/>
         </w:rPr>
         <w:drawing>
           <wp:inline distT="0" distB="0" distL="0" distR="0">
@@ -3265,7 +3265,7 @@
           <w:color w:val="000000"/>
           <w:sz w:val="22"/>
           <w:szCs w:val="22"/>
-          <w:lang w:val="en-US" w:eastAsia="ja-JP"/>
+          <w:lang w:val="en-US" w:eastAsia="en-US"/>
         </w:rPr>
         <w:drawing>
           <wp:inline distT="0" distB="0" distL="0" distR="0">
@@ -3384,7 +3384,7 @@
           <w:color w:val="000000"/>
           <w:sz w:val="22"/>
           <w:szCs w:val="22"/>
-          <w:lang w:val="en-US" w:eastAsia="ja-JP"/>
+          <w:lang w:val="en-US" w:eastAsia="en-US"/>
         </w:rPr>
         <w:drawing>
           <wp:inline distT="0" distB="0" distL="0" distR="0">
@@ -3540,7 +3540,7 @@
           <w:color w:val="000000"/>
           <w:sz w:val="22"/>
           <w:szCs w:val="22"/>
-          <w:lang w:val="en-US" w:eastAsia="ja-JP"/>
+          <w:lang w:val="en-US" w:eastAsia="en-US"/>
         </w:rPr>
         <w:drawing>
           <wp:inline distT="0" distB="0" distL="0" distR="0">
@@ -3659,7 +3659,7 @@
           <w:color w:val="000000"/>
           <w:sz w:val="22"/>
           <w:szCs w:val="22"/>
-          <w:lang w:val="en-US" w:eastAsia="ja-JP"/>
+          <w:lang w:val="en-US" w:eastAsia="en-US"/>
         </w:rPr>
         <w:drawing>
           <wp:inline distT="0" distB="0" distL="0" distR="0">
@@ -3847,7 +3847,7 @@
           <w:color w:val="000000"/>
           <w:sz w:val="22"/>
           <w:szCs w:val="22"/>
-          <w:lang w:val="en-US" w:eastAsia="ja-JP"/>
+          <w:lang w:val="en-US" w:eastAsia="en-US"/>
         </w:rPr>
         <w:drawing>
           <wp:inline distT="0" distB="0" distL="0" distR="0">
@@ -4206,7 +4206,7 @@
           <w:color w:val="000000"/>
           <w:sz w:val="22"/>
           <w:szCs w:val="22"/>
-          <w:lang w:val="en-US" w:eastAsia="ja-JP"/>
+          <w:lang w:val="en-US" w:eastAsia="en-US"/>
         </w:rPr>
         <w:drawing>
           <wp:inline distT="0" distB="0" distL="0" distR="0">
@@ -4326,7 +4326,7 @@
           <w:color w:val="000000"/>
           <w:sz w:val="22"/>
           <w:szCs w:val="22"/>
-          <w:lang w:val="en-US" w:eastAsia="ja-JP"/>
+          <w:lang w:val="en-US" w:eastAsia="en-US"/>
         </w:rPr>
         <w:drawing>
           <wp:inline distT="0" distB="0" distL="0" distR="0">
@@ -4480,7 +4480,7 @@
           <w:color w:val="000000"/>
           <w:sz w:val="22"/>
           <w:szCs w:val="22"/>
-          <w:lang w:val="en-US" w:eastAsia="ja-JP"/>
+          <w:lang w:val="en-US" w:eastAsia="en-US"/>
         </w:rPr>
         <w:drawing>
           <wp:inline distT="0" distB="0" distL="0" distR="0">
@@ -4600,7 +4600,7 @@
           <w:color w:val="000000"/>
           <w:sz w:val="22"/>
           <w:szCs w:val="22"/>
-          <w:lang w:val="en-US" w:eastAsia="ja-JP"/>
+          <w:lang w:val="en-US" w:eastAsia="en-US"/>
         </w:rPr>
         <w:drawing>
           <wp:inline distT="0" distB="0" distL="0" distR="0">
@@ -4829,7 +4829,7 @@
           <w:color w:val="000000"/>
           <w:sz w:val="22"/>
           <w:szCs w:val="22"/>
-          <w:lang w:val="en-US" w:eastAsia="ja-JP"/>
+          <w:lang w:val="en-US" w:eastAsia="en-US"/>
         </w:rPr>
         <w:drawing>
           <wp:inline distT="0" distB="0" distL="0" distR="0">
@@ -5071,7 +5071,7 @@
           <w:color w:val="000000"/>
           <w:sz w:val="22"/>
           <w:szCs w:val="22"/>
-          <w:lang w:val="en-US" w:eastAsia="ja-JP"/>
+          <w:lang w:val="en-US" w:eastAsia="en-US"/>
         </w:rPr>
         <w:drawing>
           <wp:inline distT="0" distB="0" distL="0" distR="0">
@@ -5191,7 +5191,7 @@
           <w:color w:val="000000"/>
           <w:sz w:val="22"/>
           <w:szCs w:val="22"/>
-          <w:lang w:val="en-US" w:eastAsia="ja-JP"/>
+          <w:lang w:val="en-US" w:eastAsia="en-US"/>
         </w:rPr>
         <w:drawing>
           <wp:inline distT="0" distB="0" distL="0" distR="0">
@@ -5310,7 +5310,7 @@
           <w:color w:val="000000"/>
           <w:sz w:val="22"/>
           <w:szCs w:val="22"/>
-          <w:lang w:val="en-US" w:eastAsia="ja-JP"/>
+          <w:lang w:val="en-US" w:eastAsia="en-US"/>
         </w:rPr>
         <w:drawing>
           <wp:inline distT="0" distB="0" distL="0" distR="0">
@@ -5420,7 +5420,7 @@
           <w:color w:val="000000"/>
           <w:sz w:val="22"/>
           <w:szCs w:val="22"/>
-          <w:lang w:val="en-US" w:eastAsia="ja-JP"/>
+          <w:lang w:val="en-US" w:eastAsia="en-US"/>
         </w:rPr>
         <w:drawing>
           <wp:inline distT="0" distB="0" distL="0" distR="0">
@@ -5532,7 +5532,7 @@
           <w:color w:val="000000"/>
           <w:sz w:val="22"/>
           <w:szCs w:val="22"/>
-          <w:lang w:val="en-US" w:eastAsia="ja-JP"/>
+          <w:lang w:val="en-US" w:eastAsia="en-US"/>
         </w:rPr>
         <w:drawing>
           <wp:inline distT="0" distB="0" distL="0" distR="0">
@@ -5850,7 +5850,7 @@
           <w:color w:val="000000"/>
           <w:sz w:val="22"/>
           <w:szCs w:val="22"/>
-          <w:lang w:val="en-US" w:eastAsia="ja-JP"/>
+          <w:lang w:val="en-US" w:eastAsia="en-US"/>
         </w:rPr>
         <w:drawing>
           <wp:inline distT="0" distB="0" distL="0" distR="0">
@@ -6030,7 +6030,7 @@
           <w:color w:val="000000"/>
           <w:sz w:val="22"/>
           <w:szCs w:val="22"/>
-          <w:lang w:val="en-US" w:eastAsia="ja-JP"/>
+          <w:lang w:val="en-US" w:eastAsia="en-US"/>
         </w:rPr>
         <w:drawing>
           <wp:inline distT="0" distB="0" distL="0" distR="0">
@@ -6411,7 +6411,7 @@
           <w:color w:val="000000"/>
           <w:sz w:val="22"/>
           <w:szCs w:val="22"/>
-          <w:lang w:val="en-US" w:eastAsia="ja-JP"/>
+          <w:lang w:val="en-US" w:eastAsia="en-US"/>
         </w:rPr>
         <w:drawing>
           <wp:inline distT="0" distB="0" distL="0" distR="0">
@@ -6530,7 +6530,7 @@
           <w:color w:val="000000"/>
           <w:sz w:val="22"/>
           <w:szCs w:val="22"/>
-          <w:lang w:val="en-US" w:eastAsia="ja-JP"/>
+          <w:lang w:val="en-US" w:eastAsia="en-US"/>
         </w:rPr>
         <w:drawing>
           <wp:inline distT="0" distB="0" distL="0" distR="0">
@@ -6650,7 +6650,7 @@
           <w:color w:val="000000"/>
           <w:sz w:val="22"/>
           <w:szCs w:val="22"/>
-          <w:lang w:val="en-US" w:eastAsia="ja-JP"/>
+          <w:lang w:val="en-US" w:eastAsia="en-US"/>
         </w:rPr>
         <w:drawing>
           <wp:inline distT="0" distB="0" distL="0" distR="0">
@@ -6769,7 +6769,7 @@
           <w:color w:val="000000"/>
           <w:sz w:val="22"/>
           <w:szCs w:val="22"/>
-          <w:lang w:val="en-US" w:eastAsia="ja-JP"/>
+          <w:lang w:val="en-US" w:eastAsia="en-US"/>
         </w:rPr>
         <w:drawing>
           <wp:inline distT="0" distB="0" distL="0" distR="0">
@@ -6898,7 +6898,7 @@
           <w:color w:val="000000"/>
           <w:sz w:val="22"/>
           <w:szCs w:val="22"/>
-          <w:lang w:val="en-US" w:eastAsia="ja-JP"/>
+          <w:lang w:val="en-US" w:eastAsia="en-US"/>
         </w:rPr>
         <w:drawing>
           <wp:inline distT="0" distB="0" distL="0" distR="0">
@@ -7026,7 +7026,7 @@
           <w:color w:val="000000"/>
           <w:sz w:val="22"/>
           <w:szCs w:val="22"/>
-          <w:lang w:val="en-US" w:eastAsia="ja-JP"/>
+          <w:lang w:val="en-US" w:eastAsia="en-US"/>
         </w:rPr>
         <w:drawing>
           <wp:inline distT="0" distB="0" distL="0" distR="0">
@@ -7155,7 +7155,7 @@
           <w:color w:val="000000"/>
           <w:sz w:val="22"/>
           <w:szCs w:val="22"/>
-          <w:lang w:val="en-US" w:eastAsia="ja-JP"/>
+          <w:lang w:val="en-US" w:eastAsia="en-US"/>
         </w:rPr>
         <w:drawing>
           <wp:anchor distT="0" distB="0" distL="114300" distR="114300" simplePos="0" relativeHeight="251658240" behindDoc="0" locked="0" layoutInCell="1" allowOverlap="1">
@@ -7482,7 +7482,7 @@
       <w:r>
         <w:rPr>
           <w:noProof/>
-          <w:lang w:val="en-US" w:eastAsia="ja-JP"/>
+          <w:lang w:val="en-US"/>
         </w:rPr>
         <w:drawing>
           <wp:inline distT="0" distB="0" distL="0" distR="0">
@@ -7591,21 +7591,7 @@
         <w:rPr>
           <w:rFonts w:ascii="Times New Roman" w:hAnsi="Times New Roman" w:cs="Times New Roman"/>
         </w:rPr>
-        <w:t xml:space="preserve">The system is designed to automatically collect data from several review sites that features S.M. </w:t>
-      </w:r>
-      <w:proofErr w:type="gramStart"/>
-      <w:r>
-        <w:rPr>
-          <w:rFonts w:ascii="Times New Roman" w:hAnsi="Times New Roman" w:cs="Times New Roman"/>
-        </w:rPr>
-        <w:t>hotels</w:t>
-      </w:r>
-      <w:proofErr w:type="gramEnd"/>
-      <w:r>
-        <w:rPr>
-          <w:rFonts w:ascii="Times New Roman" w:hAnsi="Times New Roman" w:cs="Times New Roman"/>
-        </w:rPr>
-        <w:t xml:space="preserve">. The collected data is then filtered and prepped for sentiment analysis. During which the reviews from various customers would be identified as either a positive or negative feedback by matching a given set of words to the ones used in the reviews. In the event that a new word has been found the user (QA) is then prompted to categorize them and update the dictionary of the system. The sentiments are then tallied as well as reoccurring words found and used to generate a report file which is </w:t>
+        <w:t xml:space="preserve">The system is designed to automatically collect data from several review sites that features S.M. hotels. The collected data is then filtered and prepped for sentiment analysis. During which the reviews from various customers would be identified as either a positive or negative feedback by matching a given set of words to the ones used in the reviews. In the event that a new word has been found the user (QA) is then prompted to categorize them and update the dictionary of the system. The sentiments are then tallied as well as reoccurring words found and used to generate a report file which is </w:t>
       </w:r>
       <w:r>
         <w:rPr>
@@ -7614,143 +7600,290 @@
         <w:lastRenderedPageBreak/>
         <w:t>stored in the database. These reports can then be viewed and sent to the respective management for points of concern.</w:t>
       </w:r>
+    </w:p>
+    <w:p>
+      <w:pPr>
+        <w:spacing w:line="480" w:lineRule="auto"/>
+        <w:ind w:left="1440" w:firstLine="720"/>
+        <w:rPr>
+          <w:rFonts w:ascii="Times New Roman" w:hAnsi="Times New Roman" w:cs="Times New Roman"/>
+          <w:b/>
+        </w:rPr>
+      </w:pPr>
+    </w:p>
+    <w:p>
+      <w:pPr>
+        <w:spacing w:line="480" w:lineRule="auto"/>
+        <w:ind w:left="1440" w:firstLine="720"/>
+        <w:rPr>
+          <w:rFonts w:ascii="Times New Roman" w:hAnsi="Times New Roman" w:cs="Times New Roman"/>
+          <w:b/>
+        </w:rPr>
+      </w:pPr>
+      <w:r>
+        <w:rPr>
+          <w:rFonts w:ascii="Times New Roman" w:hAnsi="Times New Roman" w:cs="Times New Roman"/>
+          <w:b/>
+        </w:rPr>
+        <w:t>4.5 Development and Testing, where applicable</w:t>
+      </w:r>
+    </w:p>
+    <w:p>
+      <w:pPr>
+        <w:spacing w:line="480" w:lineRule="auto"/>
+        <w:ind w:left="1440" w:firstLine="720"/>
+        <w:rPr>
+          <w:rFonts w:ascii="Times New Roman" w:hAnsi="Times New Roman" w:cs="Times New Roman"/>
+          <w:lang w:val="en-US"/>
+        </w:rPr>
+      </w:pPr>
+      <w:r>
+        <w:rPr>
+          <w:rFonts w:ascii="Times New Roman" w:hAnsi="Times New Roman" w:cs="Times New Roman"/>
+          <w:lang w:val="en-US"/>
+        </w:rPr>
+        <w:t>The protot</w:t>
+      </w:r>
+      <w:r>
+        <w:rPr>
+          <w:rFonts w:ascii="Times New Roman" w:hAnsi="Times New Roman" w:cs="Times New Roman"/>
+          <w:lang w:val="en-US"/>
+        </w:rPr>
+        <w:t xml:space="preserve">ype was created using Python 3. </w:t>
+      </w:r>
+    </w:p>
+    <w:p>
+      <w:pPr>
+        <w:spacing w:line="480" w:lineRule="auto"/>
+        <w:ind w:left="1440" w:firstLine="720"/>
+        <w:rPr>
+          <w:rFonts w:ascii="Times New Roman" w:hAnsi="Times New Roman" w:cs="Times New Roman"/>
+          <w:lang w:val="en-US"/>
+        </w:rPr>
+      </w:pPr>
+    </w:p>
+    <w:p>
+      <w:pPr>
+        <w:spacing w:line="480" w:lineRule="auto"/>
+        <w:ind w:left="1440" w:firstLine="720"/>
+        <w:rPr>
+          <w:rFonts w:ascii="Times New Roman" w:hAnsi="Times New Roman" w:cs="Times New Roman"/>
+        </w:rPr>
+      </w:pPr>
+      <w:r>
+        <w:rPr>
+          <w:rFonts w:ascii="Times New Roman" w:hAnsi="Times New Roman" w:cs="Times New Roman"/>
+          <w:highlight w:val="yellow"/>
+        </w:rPr>
+        <w:t>The proponents plan for the expected users (Sales Department) to test the prototype. The proponents will populate the prototype with the company’s data from 2014-2016. These data will be used to generate reports and forecasts for the first 6 months of the year 2016. The users will then validate if the values forecasted by the system match the actual data found in their existing data for 2017.</w:t>
+      </w:r>
+    </w:p>
+    <w:p>
+      <w:pPr>
+        <w:spacing w:line="480" w:lineRule="auto"/>
+        <w:ind w:left="1440" w:firstLine="720"/>
+        <w:rPr>
+          <w:rFonts w:ascii="Times New Roman" w:hAnsi="Times New Roman" w:cs="Times New Roman"/>
+          <w:b/>
+        </w:rPr>
+      </w:pPr>
+    </w:p>
+    <w:p>
+      <w:pPr>
+        <w:spacing w:line="480" w:lineRule="auto"/>
+        <w:ind w:left="1440" w:firstLine="720"/>
+        <w:rPr>
+          <w:rFonts w:ascii="Times New Roman" w:hAnsi="Times New Roman" w:cs="Times New Roman"/>
+          <w:b/>
+        </w:rPr>
+      </w:pPr>
+      <w:r>
+        <w:rPr>
+          <w:rFonts w:ascii="Times New Roman" w:hAnsi="Times New Roman" w:cs="Times New Roman"/>
+          <w:b/>
+        </w:rPr>
+        <w:t>4.6 Description of Prototype</w:t>
+      </w:r>
+    </w:p>
+    <w:p>
+      <w:pPr>
+        <w:spacing w:line="480" w:lineRule="auto"/>
+        <w:ind w:left="1440" w:firstLine="720"/>
+        <w:rPr>
+          <w:rFonts w:ascii="Times New Roman" w:hAnsi="Times New Roman" w:cs="Times New Roman"/>
+          <w:lang w:val="en-US"/>
+        </w:rPr>
+      </w:pPr>
+      <w:r>
+        <w:rPr>
+          <w:rFonts w:ascii="Times New Roman" w:hAnsi="Times New Roman" w:cs="Times New Roman"/>
+          <w:lang w:val="en-US"/>
+        </w:rPr>
+        <w:t>The prototype was created using Python 3. The prototype uses a WebDriver from S</w:t>
+      </w:r>
+      <w:r>
+        <w:rPr>
+          <w:rFonts w:ascii="Times New Roman" w:hAnsi="Times New Roman" w:cs="Times New Roman"/>
+          <w:lang w:val="en-US"/>
+        </w:rPr>
+        <w:t xml:space="preserve">elenium to perform automatic web data extraction. The data </w:t>
+      </w:r>
+      <w:r>
+        <w:rPr>
+          <w:rFonts w:ascii="Times New Roman" w:hAnsi="Times New Roman" w:cs="Times New Roman"/>
+          <w:lang w:val="en-US"/>
+        </w:rPr>
+        <w:t xml:space="preserve">needed </w:t>
+      </w:r>
+      <w:r>
+        <w:rPr>
+          <w:rFonts w:ascii="Times New Roman" w:hAnsi="Times New Roman" w:cs="Times New Roman"/>
+          <w:lang w:val="en-US"/>
+        </w:rPr>
+        <w:t>come from the three hotel websites which contain the customers’ reviews that are essential for the sentiment ana</w:t>
+      </w:r>
+      <w:r>
+        <w:rPr>
+          <w:rFonts w:ascii="Times New Roman" w:hAnsi="Times New Roman" w:cs="Times New Roman"/>
+          <w:lang w:val="en-US"/>
+        </w:rPr>
+        <w:t>lysis. During</w:t>
+      </w:r>
+      <w:r>
+        <w:rPr>
+          <w:rFonts w:ascii="Times New Roman" w:hAnsi="Times New Roman" w:cs="Times New Roman"/>
+          <w:lang w:val="en-US"/>
+        </w:rPr>
+        <w:t xml:space="preserve"> the</w:t>
+      </w:r>
+      <w:r>
+        <w:rPr>
+          <w:rFonts w:ascii="Times New Roman" w:hAnsi="Times New Roman" w:cs="Times New Roman"/>
+          <w:lang w:val="en-US"/>
+        </w:rPr>
+        <w:t xml:space="preserve"> data extraction, the dat</w:t>
+      </w:r>
+      <w:r>
+        <w:rPr>
+          <w:rFonts w:ascii="Times New Roman" w:hAnsi="Times New Roman" w:cs="Times New Roman"/>
+          <w:lang w:val="en-US"/>
+        </w:rPr>
+        <w:t>a</w:t>
+      </w:r>
+      <w:r>
+        <w:rPr>
+          <w:rFonts w:ascii="Times New Roman" w:hAnsi="Times New Roman" w:cs="Times New Roman"/>
+          <w:lang w:val="en-US"/>
+        </w:rPr>
+        <w:t xml:space="preserve"> would undergo text parsing to clean up the data and to determine</w:t>
+      </w:r>
+      <w:r>
+        <w:rPr>
+          <w:rFonts w:ascii="Times New Roman" w:hAnsi="Times New Roman" w:cs="Times New Roman"/>
+          <w:lang w:val="en-US"/>
+        </w:rPr>
+        <w:t xml:space="preserve"> the needed elements</w:t>
+      </w:r>
+      <w:r>
+        <w:rPr>
+          <w:rFonts w:ascii="Times New Roman" w:hAnsi="Times New Roman" w:cs="Times New Roman"/>
+          <w:lang w:val="en-US"/>
+        </w:rPr>
+        <w:t xml:space="preserve">, and those would then be consecutively stored into the SQLite database. After storing the data, the prototype would now perform a simple, sentiment analysis. The sentiment analyzer has two </w:t>
+      </w:r>
+      <w:r>
+        <w:rPr>
+          <w:rFonts w:ascii="Times New Roman" w:hAnsi="Times New Roman" w:cs="Times New Roman"/>
+          <w:lang w:val="en-US"/>
+        </w:rPr>
+        <w:t>dictionaries;</w:t>
+      </w:r>
+      <w:r>
+        <w:rPr>
+          <w:rFonts w:ascii="Times New Roman" w:hAnsi="Times New Roman" w:cs="Times New Roman"/>
+          <w:lang w:val="en-US"/>
+        </w:rPr>
+        <w:t xml:space="preserve"> each contains</w:t>
+      </w:r>
+      <w:r>
+        <w:rPr>
+          <w:rFonts w:ascii="Times New Roman" w:hAnsi="Times New Roman" w:cs="Times New Roman"/>
+          <w:lang w:val="en-US"/>
+        </w:rPr>
+        <w:t xml:space="preserve"> a list of words that is</w:t>
+      </w:r>
+      <w:r>
+        <w:rPr>
+          <w:rFonts w:ascii="Times New Roman" w:hAnsi="Times New Roman" w:cs="Times New Roman"/>
+          <w:lang w:val="en-US"/>
+        </w:rPr>
+        <w:t xml:space="preserve"> classi</w:t>
+      </w:r>
+      <w:r>
+        <w:rPr>
+          <w:rFonts w:ascii="Times New Roman" w:hAnsi="Times New Roman" w:cs="Times New Roman"/>
+          <w:lang w:val="en-US"/>
+        </w:rPr>
+        <w:t>fied as positive or</w:t>
+      </w:r>
+      <w:r>
+        <w:rPr>
+          <w:rFonts w:ascii="Times New Roman" w:hAnsi="Times New Roman" w:cs="Times New Roman"/>
+          <w:lang w:val="en-US"/>
+        </w:rPr>
+        <w:t xml:space="preserve"> negative; the analyzer uses these dictionaries to</w:t>
+      </w:r>
+      <w:r>
+        <w:rPr>
+          <w:rFonts w:ascii="Times New Roman" w:hAnsi="Times New Roman" w:cs="Times New Roman"/>
+          <w:lang w:val="en-US"/>
+        </w:rPr>
+        <w:t xml:space="preserve"> determine whether a review is positive or negative.</w:t>
+      </w:r>
+    </w:p>
+    <w:p>
+      <w:pPr>
+        <w:spacing w:line="480" w:lineRule="auto"/>
+        <w:rPr>
+          <w:rFonts w:ascii="Times New Roman" w:hAnsi="Times New Roman" w:cs="Times New Roman"/>
+          <w:lang w:val="en-US"/>
+        </w:rPr>
+      </w:pPr>
+    </w:p>
+    <w:p>
+      <w:pPr>
+        <w:spacing w:line="480" w:lineRule="auto"/>
+        <w:rPr>
+          <w:rFonts w:ascii="Times New Roman" w:hAnsi="Times New Roman" w:cs="Times New Roman"/>
+          <w:b/>
+        </w:rPr>
+      </w:pPr>
+      <w:r>
+        <w:rPr>
+          <w:rFonts w:ascii="Times New Roman" w:hAnsi="Times New Roman" w:cs="Times New Roman"/>
+          <w:b/>
+        </w:rPr>
+        <w:lastRenderedPageBreak/>
+        <w:tab/>
+      </w:r>
+      <w:r>
+        <w:rPr>
+          <w:rFonts w:ascii="Times New Roman" w:hAnsi="Times New Roman" w:cs="Times New Roman"/>
+          <w:b/>
+        </w:rPr>
+        <w:tab/>
+        <w:t>V.</w:t>
+      </w:r>
+      <w:r>
+        <w:rPr>
+          <w:rFonts w:ascii="Times New Roman" w:hAnsi="Times New Roman" w:cs="Times New Roman"/>
+          <w:b/>
+        </w:rPr>
+        <w:tab/>
+        <w:t>Appendices</w:t>
+      </w:r>
       <w:bookmarkStart w:id="1" w:name="_GoBack"/>
       <w:bookmarkEnd w:id="1"/>
-    </w:p>
-    <w:p>
-      <w:pPr>
-        <w:spacing w:line="480" w:lineRule="auto"/>
-        <w:ind w:left="1440" w:firstLine="720"/>
-        <w:rPr>
-          <w:rFonts w:ascii="Times New Roman" w:hAnsi="Times New Roman" w:cs="Times New Roman"/>
-          <w:b/>
-        </w:rPr>
-      </w:pPr>
-    </w:p>
-    <w:p>
-      <w:pPr>
-        <w:spacing w:line="480" w:lineRule="auto"/>
-        <w:ind w:left="1440" w:firstLine="720"/>
-        <w:rPr>
-          <w:rFonts w:ascii="Times New Roman" w:hAnsi="Times New Roman" w:cs="Times New Roman"/>
-          <w:b/>
-        </w:rPr>
-      </w:pPr>
-      <w:r>
-        <w:rPr>
-          <w:rFonts w:ascii="Times New Roman" w:hAnsi="Times New Roman" w:cs="Times New Roman"/>
-          <w:b/>
-        </w:rPr>
-        <w:t>4.5 Development and Testing, where applicable</w:t>
-      </w:r>
-    </w:p>
-    <w:p>
-      <w:pPr>
-        <w:spacing w:line="480" w:lineRule="auto"/>
-        <w:ind w:left="1440" w:firstLine="720"/>
-        <w:rPr>
-          <w:rFonts w:ascii="Times New Roman" w:hAnsi="Times New Roman" w:cs="Times New Roman"/>
-        </w:rPr>
-      </w:pPr>
-      <w:r>
-        <w:rPr>
-          <w:rFonts w:ascii="Times New Roman" w:hAnsi="Times New Roman" w:cs="Times New Roman"/>
-        </w:rPr>
-        <w:t>The prototype will be developed using Yii2 framework advanced template and XAMPP. The proponents plan for the expected users (Sales Department) to test the prototype. The proponents will populate the prototype with the company’s data from 2014-2016. These data will be used to generate reports and forecasts for the first 6 months of the year 2016. The users will then validate if the values forecasted by the system match the actual data found in their existing data for 2017.</w:t>
-      </w:r>
-    </w:p>
-    <w:p>
-      <w:pPr>
-        <w:spacing w:line="480" w:lineRule="auto"/>
-        <w:ind w:left="1440" w:firstLine="720"/>
-        <w:rPr>
-          <w:rFonts w:ascii="Times New Roman" w:hAnsi="Times New Roman" w:cs="Times New Roman"/>
-          <w:b/>
-        </w:rPr>
-      </w:pPr>
-    </w:p>
-    <w:p>
-      <w:pPr>
-        <w:spacing w:line="480" w:lineRule="auto"/>
-        <w:ind w:left="1440" w:firstLine="720"/>
-        <w:rPr>
-          <w:rFonts w:ascii="Times New Roman" w:hAnsi="Times New Roman" w:cs="Times New Roman"/>
-          <w:b/>
-        </w:rPr>
-      </w:pPr>
-      <w:r>
-        <w:rPr>
-          <w:rFonts w:ascii="Times New Roman" w:hAnsi="Times New Roman" w:cs="Times New Roman"/>
-          <w:b/>
-        </w:rPr>
-        <w:t>4.6 Description of Prototype</w:t>
-      </w:r>
-    </w:p>
-    <w:p>
-      <w:pPr>
-        <w:spacing w:line="480" w:lineRule="auto"/>
-        <w:ind w:left="1440" w:firstLine="720"/>
-        <w:rPr>
-          <w:rFonts w:ascii="Times New Roman" w:hAnsi="Times New Roman" w:cs="Times New Roman"/>
-          <w:lang w:val="en-US"/>
-        </w:rPr>
-      </w:pPr>
-      <w:r>
-        <w:rPr>
-          <w:rFonts w:ascii="Times New Roman" w:hAnsi="Times New Roman" w:cs="Times New Roman"/>
-          <w:lang w:val="en-US"/>
-        </w:rPr>
-        <w:t xml:space="preserve">The prototype was created using the Yii2 framework advanced template. This framework enabled the proponents to create a web-based system. The prototype would enable different users to access the same records or database through the internet. The database will be able to store CRUD generated by the user of the prototype. It will also be able to store data from a csv file. A csv file may be imported into the prototype and then be read and placed into its respective tables. These tables contain information about room segmentation reports and flash reports which will be generated by the system. Furthermore, the prototype will contain a dashboard. The dashboard will enable the user to create charts, access an optional </w:t>
-      </w:r>
-      <w:proofErr w:type="gramStart"/>
-      <w:r>
-        <w:rPr>
-          <w:rFonts w:ascii="Times New Roman" w:hAnsi="Times New Roman" w:cs="Times New Roman"/>
-          <w:lang w:val="en-US"/>
-        </w:rPr>
-        <w:t>calendar ,</w:t>
-      </w:r>
-      <w:proofErr w:type="gramEnd"/>
-      <w:r>
-        <w:rPr>
-          <w:rFonts w:ascii="Times New Roman" w:hAnsi="Times New Roman" w:cs="Times New Roman"/>
-          <w:lang w:val="en-US"/>
-        </w:rPr>
-        <w:t xml:space="preserve"> access reports by year and type down some notes. Reports may also be exported as a csv file in the future. Lastly, the prototype contains a login page. Login is necessary because the data used by the system is confidential. These data are mostly room revenues or the money of the company.</w:t>
-      </w:r>
-    </w:p>
-    <w:p>
-      <w:pPr>
-        <w:spacing w:line="480" w:lineRule="auto"/>
-        <w:rPr>
-          <w:rFonts w:ascii="Times New Roman" w:hAnsi="Times New Roman" w:cs="Times New Roman"/>
-          <w:b/>
-        </w:rPr>
-      </w:pPr>
-      <w:r>
-        <w:rPr>
-          <w:rFonts w:ascii="Times New Roman" w:hAnsi="Times New Roman" w:cs="Times New Roman"/>
-          <w:b/>
-        </w:rPr>
-        <w:lastRenderedPageBreak/>
-        <w:tab/>
-      </w:r>
-      <w:r>
-        <w:rPr>
-          <w:rFonts w:ascii="Times New Roman" w:hAnsi="Times New Roman" w:cs="Times New Roman"/>
-          <w:b/>
-        </w:rPr>
-        <w:tab/>
-        <w:t>V.</w:t>
-      </w:r>
-      <w:r>
-        <w:rPr>
-          <w:rFonts w:ascii="Times New Roman" w:hAnsi="Times New Roman" w:cs="Times New Roman"/>
-          <w:b/>
-        </w:rPr>
-        <w:tab/>
-        <w:t>Appendices</w:t>
-      </w:r>
     </w:p>
     <w:p>
       <w:pPr>
@@ -8129,7 +8262,7 @@
 </file>
 
 <file path=word/styles.xml><?xml version="1.0" encoding="utf-8"?>
-<w:styles xmlns:mc="http://schemas.openxmlformats.org/markup-compatibility/2006" xmlns:r="http://schemas.openxmlformats.org/officeDocument/2006/relationships" xmlns:w="http://schemas.openxmlformats.org/wordprocessingml/2006/main" xmlns:w14="http://schemas.microsoft.com/office/word/2010/wordml" xmlns:w15="http://schemas.microsoft.com/office/word/2012/wordml" mc:Ignorable="w14 w15">
+<w:styles xmlns:mc="http://schemas.openxmlformats.org/markup-compatibility/2006" xmlns:r="http://schemas.openxmlformats.org/officeDocument/2006/relationships" xmlns:w="http://schemas.openxmlformats.org/wordprocessingml/2006/main" xmlns:w14="http://schemas.microsoft.com/office/word/2010/wordml" xmlns:w15="http://schemas.microsoft.com/office/word/2012/wordml" xmlns:w16se="http://schemas.microsoft.com/office/word/2015/wordml/symex" mc:Ignorable="w14 w15 w16se">
   <w:docDefaults>
     <w:rPrDefault>
       <w:rPr>
@@ -8718,7 +8851,7 @@
 </file>
 
 <file path=word/glossary/document.xml><?xml version="1.0" encoding="utf-8"?>
-<w:glossaryDocument xmlns:wpc="http://schemas.microsoft.com/office/word/2010/wordprocessingCanvas" xmlns:mc="http://schemas.openxmlformats.org/markup-compatibility/2006" xmlns:o="urn:schemas-microsoft-com:office:office" xmlns:r="http://schemas.openxmlformats.org/officeDocument/2006/relationships" xmlns:m="http://schemas.openxmlformats.org/officeDocument/2006/math" xmlns:v="urn:schemas-microsoft-com:vml" xmlns:wp14="http://schemas.microsoft.com/office/word/2010/wordprocessingDrawing" xmlns:wp="http://schemas.openxmlformats.org/drawingml/2006/wordprocessingDrawing" xmlns:w10="urn:schemas-microsoft-com:office:word" xmlns:w="http://schemas.openxmlformats.org/wordprocessingml/2006/main" xmlns:w14="http://schemas.microsoft.com/office/word/2010/wordml" xmlns:w15="http://schemas.microsoft.com/office/word/2012/wordml" xmlns:wpg="http://schemas.microsoft.com/office/word/2010/wordprocessingGroup" xmlns:wpi="http://schemas.microsoft.com/office/word/2010/wordprocessingInk" xmlns:wne="http://schemas.microsoft.com/office/word/2006/wordml" xmlns:wps="http://schemas.microsoft.com/office/word/2010/wordprocessingShape" mc:Ignorable="w14 w15 wp14">
+<w:glossaryDocument xmlns:wpc="http://schemas.microsoft.com/office/word/2010/wordprocessingCanvas" xmlns:cx="http://schemas.microsoft.com/office/drawing/2014/chartex" xmlns:cx1="http://schemas.microsoft.com/office/drawing/2015/9/8/chartex" xmlns:mc="http://schemas.openxmlformats.org/markup-compatibility/2006" xmlns:o="urn:schemas-microsoft-com:office:office" xmlns:r="http://schemas.openxmlformats.org/officeDocument/2006/relationships" xmlns:m="http://schemas.openxmlformats.org/officeDocument/2006/math" xmlns:v="urn:schemas-microsoft-com:vml" xmlns:wp14="http://schemas.microsoft.com/office/word/2010/wordprocessingDrawing" xmlns:wp="http://schemas.openxmlformats.org/drawingml/2006/wordprocessingDrawing" xmlns:w10="urn:schemas-microsoft-com:office:word" xmlns:w="http://schemas.openxmlformats.org/wordprocessingml/2006/main" xmlns:w14="http://schemas.microsoft.com/office/word/2010/wordml" xmlns:w15="http://schemas.microsoft.com/office/word/2012/wordml" xmlns:w16se="http://schemas.microsoft.com/office/word/2015/wordml/symex" xmlns:wpg="http://schemas.microsoft.com/office/word/2010/wordprocessingGroup" xmlns:wpi="http://schemas.microsoft.com/office/word/2010/wordprocessingInk" xmlns:wne="http://schemas.microsoft.com/office/word/2006/wordml" xmlns:wps="http://schemas.microsoft.com/office/word/2010/wordprocessingShape" mc:Ignorable="w14 w15 w16se wp14">
   <w:docParts>
     <w:docPart>
       <w:docPartPr>
@@ -8803,63 +8936,49 @@
 </file>
 
 <file path=word/glossary/fontTable.xml><?xml version="1.0" encoding="utf-8"?>
-<w:fonts xmlns:mc="http://schemas.openxmlformats.org/markup-compatibility/2006" xmlns:r="http://schemas.openxmlformats.org/officeDocument/2006/relationships" xmlns:w="http://schemas.openxmlformats.org/wordprocessingml/2006/main" xmlns:w14="http://schemas.microsoft.com/office/word/2010/wordml" xmlns:w15="http://schemas.microsoft.com/office/word/2012/wordml" mc:Ignorable="w14 w15">
+<w:fonts xmlns:mc="http://schemas.openxmlformats.org/markup-compatibility/2006" xmlns:r="http://schemas.openxmlformats.org/officeDocument/2006/relationships" xmlns:w="http://schemas.openxmlformats.org/wordprocessingml/2006/main" xmlns:w14="http://schemas.microsoft.com/office/word/2010/wordml" xmlns:w15="http://schemas.microsoft.com/office/word/2012/wordml" xmlns:w16se="http://schemas.microsoft.com/office/word/2015/wordml/symex" mc:Ignorable="w14 w15 w16se">
   <w:font w:name="Calibri">
     <w:panose1 w:val="020F0502020204030204"/>
     <w:charset w:val="00"/>
     <w:family w:val="swiss"/>
     <w:pitch w:val="variable"/>
-    <w:sig w:usb0="E00002FF" w:usb1="4000ACFF" w:usb2="00000001" w:usb3="00000000" w:csb0="0000019F" w:csb1="00000000"/>
+    <w:sig w:usb0="E0002AFF" w:usb1="C000247B" w:usb2="00000009" w:usb3="00000000" w:csb0="000001FF" w:csb1="00000000"/>
   </w:font>
   <w:font w:name="Times New Roman">
     <w:panose1 w:val="02020603050405020304"/>
     <w:charset w:val="00"/>
     <w:family w:val="roman"/>
     <w:pitch w:val="variable"/>
-    <w:sig w:usb0="E0002AFF" w:usb1="C0007841" w:usb2="00000009" w:usb3="00000000" w:csb0="000001FF" w:csb1="00000000"/>
+    <w:sig w:usb0="E0002EFF" w:usb1="C000785B" w:usb2="00000009" w:usb3="00000000" w:csb0="000001FF" w:csb1="00000000"/>
   </w:font>
   <w:font w:name="Calibri Light">
     <w:panose1 w:val="020F0302020204030204"/>
     <w:charset w:val="00"/>
     <w:family w:val="swiss"/>
     <w:pitch w:val="variable"/>
-    <w:sig w:usb0="A00002EF" w:usb1="4000207B" w:usb2="00000000" w:usb3="00000000" w:csb0="0000019F" w:csb1="00000000"/>
+    <w:sig w:usb0="E0002AFF" w:usb1="C000247B" w:usb2="00000009" w:usb3="00000000" w:csb0="000001FF" w:csb1="00000000"/>
   </w:font>
-  <w:font w:name="游ゴシック Light">
+  <w:font w:name="Yu Gothic Light">
+    <w:altName w:val="游ゴシック Light"/>
+    <w:panose1 w:val="020B0300000000000000"/>
+    <w:charset w:val="80"/>
+    <w:family w:val="swiss"/>
+    <w:pitch w:val="variable"/>
+    <w:sig w:usb0="E00002FF" w:usb1="2AC7FDFF" w:usb2="00000016" w:usb3="00000000" w:csb0="0002009F" w:csb1="00000000"/>
+  </w:font>
+  <w:font w:name="Yu Mincho">
+    <w:altName w:val="游明朝"/>
     <w:panose1 w:val="00000000000000000000"/>
     <w:charset w:val="80"/>
     <w:family w:val="roman"/>
     <w:notTrueType/>
     <w:pitch w:val="default"/>
   </w:font>
-  <w:font w:name="游明朝">
-    <w:panose1 w:val="00000000000000000000"/>
-    <w:charset w:val="80"/>
-    <w:family w:val="roman"/>
-    <w:notTrueType/>
-    <w:pitch w:val="default"/>
-  </w:font>
-  <w:font w:name="ＭＳ 明朝">
-    <w:altName w:val="MS Mincho"/>
-    <w:panose1 w:val="02020609040205080304"/>
-    <w:charset w:val="80"/>
-    <w:family w:val="roman"/>
-    <w:pitch w:val="fixed"/>
-    <w:sig w:usb0="E00002FF" w:usb1="6AC7FDFB" w:usb2="00000012" w:usb3="00000000" w:csb0="0002009F" w:csb1="00000000"/>
-  </w:font>
-  <w:font w:name="ＭＳ ゴシック">
-    <w:altName w:val="MS Gothic"/>
-    <w:panose1 w:val="020B0609070205080204"/>
-    <w:charset w:val="80"/>
-    <w:family w:val="modern"/>
-    <w:pitch w:val="fixed"/>
-    <w:sig w:usb0="E00002FF" w:usb1="6AC7FDFB" w:usb2="00000012" w:usb3="00000000" w:csb0="0002009F" w:csb1="00000000"/>
-  </w:font>
 </w:fonts>
 </file>
 
 <file path=word/glossary/settings.xml><?xml version="1.0" encoding="utf-8"?>
-<w:settings xmlns:mc="http://schemas.openxmlformats.org/markup-compatibility/2006" xmlns:o="urn:schemas-microsoft-com:office:office" xmlns:r="http://schemas.openxmlformats.org/officeDocument/2006/relationships" xmlns:m="http://schemas.openxmlformats.org/officeDocument/2006/math" xmlns:v="urn:schemas-microsoft-com:vml" xmlns:w10="urn:schemas-microsoft-com:office:word" xmlns:w="http://schemas.openxmlformats.org/wordprocessingml/2006/main" xmlns:w14="http://schemas.microsoft.com/office/word/2010/wordml" xmlns:w15="http://schemas.microsoft.com/office/word/2012/wordml" xmlns:sl="http://schemas.openxmlformats.org/schemaLibrary/2006/main" mc:Ignorable="w14 w15">
+<w:settings xmlns:mc="http://schemas.openxmlformats.org/markup-compatibility/2006" xmlns:o="urn:schemas-microsoft-com:office:office" xmlns:r="http://schemas.openxmlformats.org/officeDocument/2006/relationships" xmlns:m="http://schemas.openxmlformats.org/officeDocument/2006/math" xmlns:v="urn:schemas-microsoft-com:vml" xmlns:w10="urn:schemas-microsoft-com:office:word" xmlns:w="http://schemas.openxmlformats.org/wordprocessingml/2006/main" xmlns:w14="http://schemas.microsoft.com/office/word/2010/wordml" xmlns:w15="http://schemas.microsoft.com/office/word/2012/wordml" xmlns:w16se="http://schemas.microsoft.com/office/word/2015/wordml/symex" xmlns:sl="http://schemas.openxmlformats.org/schemaLibrary/2006/main" mc:Ignorable="w14 w15 w16se">
   <w:view w:val="normal"/>
   <w:defaultTabStop w:val="720"/>
   <w:characterSpacingControl w:val="doNotCompress"/>
@@ -8875,6 +8994,7 @@
     <w:rsidRoot w:val="0080619F"/>
     <w:rsid w:val="002B50DB"/>
     <w:rsid w:val="0080619F"/>
+    <w:rsid w:val="00D92F49"/>
   </w:rsids>
   <m:mathPr>
     <m:mathFont m:val="Cambria Math"/>
@@ -8898,7 +9018,7 @@
 </file>
 
 <file path=word/glossary/styles.xml><?xml version="1.0" encoding="utf-8"?>
-<w:styles xmlns:mc="http://schemas.openxmlformats.org/markup-compatibility/2006" xmlns:r="http://schemas.openxmlformats.org/officeDocument/2006/relationships" xmlns:w="http://schemas.openxmlformats.org/wordprocessingml/2006/main" xmlns:w14="http://schemas.microsoft.com/office/word/2010/wordml" xmlns:w15="http://schemas.microsoft.com/office/word/2012/wordml" mc:Ignorable="w14 w15">
+<w:styles xmlns:mc="http://schemas.openxmlformats.org/markup-compatibility/2006" xmlns:r="http://schemas.openxmlformats.org/officeDocument/2006/relationships" xmlns:w="http://schemas.openxmlformats.org/wordprocessingml/2006/main" xmlns:w14="http://schemas.microsoft.com/office/word/2010/wordml" xmlns:w15="http://schemas.microsoft.com/office/word/2012/wordml" xmlns:w16se="http://schemas.microsoft.com/office/word/2015/wordml/symex" mc:Ignorable="w14 w15 w16se">
   <w:docDefaults>
     <w:rPrDefault>
       <w:rPr>
@@ -9334,7 +9454,7 @@
 </file>
 
 <file path=word/glossary/webSettings.xml><?xml version="1.0" encoding="utf-8"?>
-<w:webSettings xmlns:mc="http://schemas.openxmlformats.org/markup-compatibility/2006" xmlns:r="http://schemas.openxmlformats.org/officeDocument/2006/relationships" xmlns:w="http://schemas.openxmlformats.org/wordprocessingml/2006/main" xmlns:w14="http://schemas.microsoft.com/office/word/2010/wordml" xmlns:w15="http://schemas.microsoft.com/office/word/2012/wordml" mc:Ignorable="w14 w15">
+<w:webSettings xmlns:mc="http://schemas.openxmlformats.org/markup-compatibility/2006" xmlns:r="http://schemas.openxmlformats.org/officeDocument/2006/relationships" xmlns:w="http://schemas.openxmlformats.org/wordprocessingml/2006/main" xmlns:w14="http://schemas.microsoft.com/office/word/2010/wordml" xmlns:w15="http://schemas.microsoft.com/office/word/2012/wordml" xmlns:w16se="http://schemas.microsoft.com/office/word/2015/wordml/symex" mc:Ignorable="w14 w15 w16se">
   <w:optimizeForBrowser/>
   <w:allowPNG/>
 </w:webSettings>
@@ -9640,7 +9760,7 @@
 </file>
 
 <file path=customXml/itemProps1.xml><?xml version="1.0" encoding="utf-8"?>
-<ds:datastoreItem xmlns:ds="http://schemas.openxmlformats.org/officeDocument/2006/customXml" ds:itemID="{27872133-E97E-4964-858B-2E111D0D4695}">
+<ds:datastoreItem xmlns:ds="http://schemas.openxmlformats.org/officeDocument/2006/customXml" ds:itemID="{C84B4671-8FED-49C8-A516-393D529033AD}">
   <ds:schemaRefs>
     <ds:schemaRef ds:uri="http://schemas.openxmlformats.org/officeDocument/2006/bibliography"/>
   </ds:schemaRefs>

</xml_diff>